<commit_message>
rapport non final v1
</commit_message>
<xml_diff>
--- a/documents/iteration3/LOG210_PlanIteration3_groupe3_equipe5.docx
+++ b/documents/iteration3/LOG210_PlanIteration3_groupe3_equipe5.docx
@@ -1,6 +1,6 @@
 
 <file path=word/document.xml><?xml version="1.0" encoding="utf-8"?>
-<w:document xmlns:ve="http://schemas.openxmlformats.org/markup-compatibility/2006" xmlns:o="urn:schemas-microsoft-com:office:office" xmlns:r="http://schemas.openxmlformats.org/officeDocument/2006/relationships" xmlns:m="http://schemas.openxmlformats.org/officeDocument/2006/math" xmlns:v="urn:schemas-microsoft-com:vml" xmlns:wp="http://schemas.openxmlformats.org/drawingml/2006/wordprocessingDrawing" xmlns:w10="urn:schemas-microsoft-com:office:word" xmlns:w="http://schemas.openxmlformats.org/wordprocessingml/2006/main" xmlns:wne="http://schemas.microsoft.com/office/word/2006/wordml">
+<w:document xmlns:wpc="http://schemas.microsoft.com/office/word/2010/wordprocessingCanvas" xmlns:mo="http://schemas.microsoft.com/office/mac/office/2008/main" xmlns:mc="http://schemas.openxmlformats.org/markup-compatibility/2006" xmlns:mv="urn:schemas-microsoft-com:mac:vml" xmlns:o="urn:schemas-microsoft-com:office:office" xmlns:r="http://schemas.openxmlformats.org/officeDocument/2006/relationships" xmlns:m="http://schemas.openxmlformats.org/officeDocument/2006/math" xmlns:v="urn:schemas-microsoft-com:vml" xmlns:wp14="http://schemas.microsoft.com/office/word/2010/wordprocessingDrawing" xmlns:wp="http://schemas.openxmlformats.org/drawingml/2006/wordprocessingDrawing" xmlns:w10="urn:schemas-microsoft-com:office:word" xmlns:w="http://schemas.openxmlformats.org/wordprocessingml/2006/main" xmlns:w14="http://schemas.microsoft.com/office/word/2010/wordml" xmlns:wpg="http://schemas.microsoft.com/office/word/2010/wordprocessingGroup" xmlns:wpi="http://schemas.microsoft.com/office/word/2010/wordprocessingInk" xmlns:wne="http://schemas.microsoft.com/office/word/2006/wordml" xmlns:wps="http://schemas.microsoft.com/office/word/2010/wordprocessingShape" mc:Ignorable="w14 wp14">
   <w:body>
     <w:p>
       <w:pPr>
@@ -89,7 +89,25 @@
           <w:color w:val="000000"/>
           <w:sz w:val="23"/>
         </w:rPr>
-        <w:t xml:space="preserve"> (KOOA23039101) André Koolen </w:t>
+        <w:t xml:space="preserve"> (KOOA23039101) André </w:t>
+      </w:r>
+      <w:proofErr w:type="spellStart"/>
+      <w:r>
+        <w:rPr>
+          <w:rFonts w:ascii="Arial" w:hAnsi="Arial"/>
+          <w:color w:val="000000"/>
+          <w:sz w:val="23"/>
+        </w:rPr>
+        <w:t>Koolen</w:t>
+      </w:r>
+      <w:proofErr w:type="spellEnd"/>
+      <w:r>
+        <w:rPr>
+          <w:rFonts w:ascii="Arial" w:hAnsi="Arial"/>
+          <w:color w:val="000000"/>
+          <w:sz w:val="23"/>
+        </w:rPr>
+        <w:t xml:space="preserve"> </w:t>
       </w:r>
     </w:p>
     <w:p>
@@ -107,7 +125,25 @@
           <w:color w:val="000000"/>
           <w:sz w:val="23"/>
         </w:rPr>
-        <w:t xml:space="preserve"> (MARA19129107) Anthony Martin Coallier </w:t>
+        <w:t xml:space="preserve"> (MARA19129107) Anthony Martin </w:t>
+      </w:r>
+      <w:proofErr w:type="spellStart"/>
+      <w:r>
+        <w:rPr>
+          <w:rFonts w:ascii="Arial" w:hAnsi="Arial"/>
+          <w:color w:val="000000"/>
+          <w:sz w:val="23"/>
+        </w:rPr>
+        <w:t>Coallier</w:t>
+      </w:r>
+      <w:proofErr w:type="spellEnd"/>
+      <w:r>
+        <w:rPr>
+          <w:rFonts w:ascii="Arial" w:hAnsi="Arial"/>
+          <w:color w:val="000000"/>
+          <w:sz w:val="23"/>
+        </w:rPr>
+        <w:t xml:space="preserve"> </w:t>
       </w:r>
     </w:p>
     <w:p>
@@ -124,7 +160,25 @@
           <w:color w:val="000000"/>
           <w:sz w:val="23"/>
         </w:rPr>
-        <w:t xml:space="preserve"> (ROBD03129209) Dominic Roberge </w:t>
+        <w:t xml:space="preserve"> (ROBD03129209) Dominic </w:t>
+      </w:r>
+      <w:proofErr w:type="spellStart"/>
+      <w:r>
+        <w:rPr>
+          <w:rFonts w:ascii="Arial" w:hAnsi="Arial"/>
+          <w:color w:val="000000"/>
+          <w:sz w:val="23"/>
+        </w:rPr>
+        <w:t>Roberge</w:t>
+      </w:r>
+      <w:proofErr w:type="spellEnd"/>
+      <w:r>
+        <w:rPr>
+          <w:rFonts w:ascii="Arial" w:hAnsi="Arial"/>
+          <w:color w:val="000000"/>
+          <w:sz w:val="23"/>
+        </w:rPr>
+        <w:t xml:space="preserve"> </w:t>
       </w:r>
     </w:p>
     <w:p>
@@ -148,14 +202,7 @@
           <w:rFonts w:ascii="Arial" w:hAnsi="Arial"/>
           <w:lang w:val="fr-CA"/>
         </w:rPr>
-        <w:t xml:space="preserve">[Note: Text enclosed in square brackets and displayed in blue italics (style=InfoBlue) is </w:t>
-      </w:r>
-      <w:r>
-        <w:rPr>
-          <w:rFonts w:ascii="Arial" w:hAnsi="Arial"/>
-          <w:lang w:val="fr-CA"/>
-        </w:rPr>
-        <w:t>included to provide guidance to the author and should be deleted before publishing the document.]</w:t>
+        <w:t>[Note: Text enclosed in square brackets and displayed in blue italics (style=InfoBlue) is included to provide guidance to the author and should be deleted before publishing the document.]</w:t>
       </w:r>
     </w:p>
     <w:p>
@@ -196,7 +243,7 @@
         <w:tblCellMar>
           <w:left w:w="103" w:type="dxa"/>
         </w:tblCellMar>
-        <w:tblLook w:val="04A0"/>
+        <w:tblLook w:val="04A0" w:firstRow="1" w:lastRow="0" w:firstColumn="1" w:lastColumn="0" w:noHBand="0" w:noVBand="1"/>
       </w:tblPr>
       <w:tblGrid>
         <w:gridCol w:w="4606"/>
@@ -502,14 +549,7 @@
                 <w:rFonts w:ascii="Arial" w:hAnsi="Arial"/>
                 <w:lang w:val="fr-CA"/>
               </w:rPr>
-              <w:t xml:space="preserve">Conception </w:t>
-            </w:r>
-            <w:r>
-              <w:rPr>
-                <w:rFonts w:ascii="Arial" w:hAnsi="Arial"/>
-                <w:lang w:val="fr-CA"/>
-              </w:rPr>
-              <w:t>Passer une commande (F4)</w:t>
+              <w:t>Conception Passer une commande (F4)</w:t>
             </w:r>
           </w:p>
         </w:tc>
@@ -856,14 +896,7 @@
           <w:rFonts w:ascii="Arial" w:hAnsi="Arial"/>
           <w:lang w:val="fr-CA"/>
         </w:rPr>
-        <w:t>Résoudre les problèmes de l'</w:t>
-      </w:r>
-      <w:r>
-        <w:rPr>
-          <w:rFonts w:ascii="Arial" w:hAnsi="Arial"/>
-          <w:lang w:val="fr-CA"/>
-        </w:rPr>
-        <w:t>itération précédente</w:t>
+        <w:t>Résoudre les problèmes de l'itération précédente</w:t>
       </w:r>
     </w:p>
     <w:p>
@@ -943,7 +976,16 @@
           <w:rFonts w:ascii="Arial" w:hAnsi="Arial"/>
           <w:lang w:val="fr-CA"/>
         </w:rPr>
-        <w:t>Application de version adaptatif</w:t>
+        <w:t xml:space="preserve">Application de version </w:t>
+      </w:r>
+      <w:bookmarkStart w:id="2" w:name="_GoBack"/>
+      <w:bookmarkEnd w:id="2"/>
+      <w:r>
+        <w:rPr>
+          <w:rFonts w:ascii="Arial" w:hAnsi="Arial"/>
+          <w:lang w:val="fr-CA"/>
+        </w:rPr>
+        <w:t>adaptative</w:t>
       </w:r>
     </w:p>
     <w:p>
@@ -1130,14 +1172,7 @@
           <w:rFonts w:ascii="Arial" w:hAnsi="Arial"/>
           <w:lang w:val="fr-CA"/>
         </w:rPr>
-        <w:t xml:space="preserve">Les éléments de travail </w:t>
-      </w:r>
-      <w:r>
-        <w:rPr>
-          <w:rFonts w:ascii="Arial" w:hAnsi="Arial"/>
-          <w:lang w:val="fr-CA"/>
-        </w:rPr>
-        <w:t>suivants seront abordés dans cette itération:</w:t>
+        <w:t>Les éléments de travail suivants seront abordés dans cette itération:</w:t>
       </w:r>
     </w:p>
     <w:tbl>
@@ -1155,7 +1190,7 @@
         <w:tblCellMar>
           <w:left w:w="103" w:type="dxa"/>
         </w:tblCellMar>
-        <w:tblLook w:val="04A0"/>
+        <w:tblLook w:val="04A0" w:firstRow="1" w:lastRow="0" w:firstColumn="1" w:lastColumn="0" w:noHBand="0" w:noVBand="1"/>
       </w:tblPr>
       <w:tblGrid>
         <w:gridCol w:w="1811"/>
@@ -1277,8 +1312,8 @@
                 <w:lang w:val="fr-CA" w:eastAsia="ja-JP"/>
               </w:rPr>
             </w:pPr>
-            <w:bookmarkStart w:id="2" w:name="_Ref387505324"/>
-            <w:bookmarkEnd w:id="2"/>
+            <w:bookmarkStart w:id="3" w:name="_Ref387505324"/>
+            <w:bookmarkEnd w:id="3"/>
             <w:r>
               <w:rPr>
                 <w:rFonts w:ascii="Arial" w:hAnsi="Arial" w:cs="Arial"/>
@@ -2138,6 +2173,7 @@
                 <w:lang w:val="fr-CA" w:eastAsia="ja-JP"/>
               </w:rPr>
             </w:pPr>
+            <w:proofErr w:type="spellStart"/>
             <w:r>
               <w:rPr>
                 <w:rFonts w:ascii="Arial" w:hAnsi="Arial" w:cs="Arial"/>
@@ -2145,6 +2181,7 @@
               </w:rPr>
               <w:t>Dominic</w:t>
             </w:r>
+            <w:proofErr w:type="spellEnd"/>
           </w:p>
         </w:tc>
         <w:tc>
@@ -2515,14 +2552,7 @@
                 <w:rFonts w:ascii="Arial" w:hAnsi="Arial"/>
                 <w:lang w:val="fr-CA"/>
               </w:rPr>
-              <w:t>Implém</w:t>
-            </w:r>
-            <w:r>
-              <w:rPr>
-                <w:rFonts w:ascii="Arial" w:hAnsi="Arial"/>
-                <w:lang w:val="fr-CA"/>
-              </w:rPr>
-              <w:t>entation Gérer les menus (F5)</w:t>
+              <w:t>Implémentation Gérer les menus (F5)</w:t>
             </w:r>
           </w:p>
         </w:tc>
@@ -2892,6 +2922,7 @@
                 <w:lang w:val="fr-CA" w:eastAsia="ja-JP"/>
               </w:rPr>
             </w:pPr>
+            <w:proofErr w:type="spellStart"/>
             <w:r>
               <w:rPr>
                 <w:rFonts w:ascii="Arial" w:hAnsi="Arial" w:cs="Arial"/>
@@ -2899,6 +2930,7 @@
               </w:rPr>
               <w:t>Dominic</w:t>
             </w:r>
+            <w:proofErr w:type="spellEnd"/>
           </w:p>
         </w:tc>
         <w:tc>
@@ -3022,14 +3054,7 @@
                 <w:rFonts w:ascii="Arial" w:hAnsi="Arial" w:cs="Arial"/>
                 <w:lang w:val="fr-CA" w:eastAsia="ja-JP"/>
               </w:rPr>
-              <w:t>Design</w:t>
-            </w:r>
-            <w:r>
-              <w:rPr>
-                <w:rFonts w:ascii="Arial" w:hAnsi="Arial" w:cs="Arial"/>
-                <w:lang w:val="fr-CA" w:eastAsia="ja-JP"/>
-              </w:rPr>
-              <w:t xml:space="preserve"> interface / adaptatif</w:t>
+              <w:t>Design interface / adaptatif</w:t>
             </w:r>
           </w:p>
         </w:tc>
@@ -4021,7 +4046,7 @@
         <w:tblCellMar>
           <w:left w:w="103" w:type="dxa"/>
         </w:tblCellMar>
-        <w:tblLook w:val="04A0"/>
+        <w:tblLook w:val="04A0" w:firstRow="1" w:lastRow="0" w:firstColumn="1" w:lastColumn="0" w:noHBand="0" w:noVBand="1"/>
       </w:tblPr>
       <w:tblGrid>
         <w:gridCol w:w="3191"/>
@@ -4243,14 +4268,7 @@
                 <w:rFonts w:ascii="Arial" w:hAnsi="Arial"/>
                 <w:lang w:val="fr-CA"/>
               </w:rPr>
-              <w:t xml:space="preserve">Message : Vous venez de créer un restaurateur sans lui avoir </w:t>
-            </w:r>
-            <w:r>
-              <w:rPr>
-                <w:rFonts w:ascii="Arial" w:hAnsi="Arial"/>
-                <w:lang w:val="fr-CA"/>
-              </w:rPr>
-              <w:t>assigner un restaurant.</w:t>
+              <w:t>Message : Vous venez de créer un restaurateur sans lui avoir assigner un restaurant.</w:t>
             </w:r>
           </w:p>
         </w:tc>
@@ -4388,14 +4406,7 @@
                 <w:rFonts w:ascii="Arial" w:hAnsi="Arial"/>
                 <w:lang w:val="fr-CA"/>
               </w:rPr>
-              <w:t xml:space="preserve">Changement de l'emplacement de la création des </w:t>
-            </w:r>
-            <w:r>
-              <w:rPr>
-                <w:rFonts w:ascii="Arial" w:hAnsi="Arial"/>
-                <w:lang w:val="fr-CA"/>
-              </w:rPr>
-              <w:t>restaurateur</w:t>
+              <w:t>Changement de l'emplacement de la création des restaurateur</w:t>
             </w:r>
           </w:p>
         </w:tc>
@@ -4459,8 +4470,33 @@
                 <w:rFonts w:ascii="Arial" w:hAnsi="Arial"/>
                 <w:lang w:val="fr-CA"/>
               </w:rPr>
-              <w:t>Ne pas le faire dans l'admin de DJango</w:t>
-            </w:r>
+              <w:t>Ne pas le faire dans l'</w:t>
+            </w:r>
+            <w:proofErr w:type="spellStart"/>
+            <w:r>
+              <w:rPr>
+                <w:rFonts w:ascii="Arial" w:hAnsi="Arial"/>
+                <w:lang w:val="fr-CA"/>
+              </w:rPr>
+              <w:t>admin</w:t>
+            </w:r>
+            <w:proofErr w:type="spellEnd"/>
+            <w:r>
+              <w:rPr>
+                <w:rFonts w:ascii="Arial" w:hAnsi="Arial"/>
+                <w:lang w:val="fr-CA"/>
+              </w:rPr>
+              <w:t xml:space="preserve"> de </w:t>
+            </w:r>
+            <w:proofErr w:type="spellStart"/>
+            <w:r>
+              <w:rPr>
+                <w:rFonts w:ascii="Arial" w:hAnsi="Arial"/>
+                <w:lang w:val="fr-CA"/>
+              </w:rPr>
+              <w:t>DJango</w:t>
+            </w:r>
+            <w:proofErr w:type="spellEnd"/>
           </w:p>
         </w:tc>
       </w:tr>
@@ -4560,8 +4596,33 @@
                 <w:rFonts w:ascii="Arial" w:hAnsi="Arial"/>
                 <w:lang w:val="fr-CA"/>
               </w:rPr>
-              <w:t>Ne pas le faire dans l'admin de DJango</w:t>
-            </w:r>
+              <w:t>Ne pas le faire dans l'</w:t>
+            </w:r>
+            <w:proofErr w:type="spellStart"/>
+            <w:r>
+              <w:rPr>
+                <w:rFonts w:ascii="Arial" w:hAnsi="Arial"/>
+                <w:lang w:val="fr-CA"/>
+              </w:rPr>
+              <w:t>admin</w:t>
+            </w:r>
+            <w:proofErr w:type="spellEnd"/>
+            <w:r>
+              <w:rPr>
+                <w:rFonts w:ascii="Arial" w:hAnsi="Arial"/>
+                <w:lang w:val="fr-CA"/>
+              </w:rPr>
+              <w:t xml:space="preserve"> de </w:t>
+            </w:r>
+            <w:proofErr w:type="spellStart"/>
+            <w:r>
+              <w:rPr>
+                <w:rFonts w:ascii="Arial" w:hAnsi="Arial"/>
+                <w:lang w:val="fr-CA"/>
+              </w:rPr>
+              <w:t>DJango</w:t>
+            </w:r>
+            <w:proofErr w:type="spellEnd"/>
           </w:p>
         </w:tc>
       </w:tr>
@@ -4656,7 +4717,7 @@
         <w:tblCellMar>
           <w:left w:w="103" w:type="dxa"/>
         </w:tblCellMar>
-        <w:tblLook w:val="04A0"/>
+        <w:tblLook w:val="04A0" w:firstRow="1" w:lastRow="0" w:firstColumn="1" w:lastColumn="0" w:noHBand="0" w:noVBand="1"/>
       </w:tblPr>
       <w:tblGrid>
         <w:gridCol w:w="3191"/>
@@ -4814,14 +4875,7 @@
                 <w:rFonts w:ascii="Arial" w:hAnsi="Arial"/>
                 <w:lang w:val="fr-CA"/>
               </w:rPr>
-              <w:t>Il faut utiliser l’adresse courriel du</w:t>
-            </w:r>
-            <w:r>
-              <w:rPr>
-                <w:rFonts w:ascii="Arial" w:hAnsi="Arial"/>
-                <w:lang w:val="fr-CA"/>
-              </w:rPr>
-              <w:t xml:space="preserve"> client plutôt que son nom d’utilisateur.</w:t>
+              <w:t>Il faut utiliser l’adresse courriel du client plutôt que son nom d’utilisateur.</w:t>
             </w:r>
           </w:p>
           <w:p>
@@ -4996,7 +5050,23 @@
                 <w:rFonts w:ascii="Arial" w:hAnsi="Arial"/>
                 <w:lang w:val="fr-CA"/>
               </w:rPr>
-              <w:t>Il faut mettre les paramètres au fonction et ne pas documenter Django.</w:t>
+              <w:t xml:space="preserve">Il faut mettre les paramètres </w:t>
+            </w:r>
+            <w:proofErr w:type="gramStart"/>
+            <w:r>
+              <w:rPr>
+                <w:rFonts w:ascii="Arial" w:hAnsi="Arial"/>
+                <w:lang w:val="fr-CA"/>
+              </w:rPr>
+              <w:t>au</w:t>
+            </w:r>
+            <w:proofErr w:type="gramEnd"/>
+            <w:r>
+              <w:rPr>
+                <w:rFonts w:ascii="Arial" w:hAnsi="Arial"/>
+                <w:lang w:val="fr-CA"/>
+              </w:rPr>
+              <w:t xml:space="preserve"> fonction et ne pas documenter Django.</w:t>
             </w:r>
           </w:p>
         </w:tc>
@@ -5021,13 +5091,7 @@
         <w:rPr>
           <w:lang w:val="fr-CA"/>
         </w:rPr>
-        <w:t xml:space="preserve">5.  </w:t>
-      </w:r>
-      <w:r>
-        <w:rPr>
-          <w:lang w:val="fr-CA"/>
-        </w:rPr>
-        <w:t>Critères d’évaluation</w:t>
+        <w:t>5.  Critères d’évaluation</w:t>
       </w:r>
     </w:p>
     <w:p>
@@ -5162,7 +5226,7 @@
         <w:tblCellMar>
           <w:left w:w="98" w:type="dxa"/>
         </w:tblCellMar>
-        <w:tblLook w:val="04A0"/>
+        <w:tblLook w:val="04A0" w:firstRow="1" w:lastRow="0" w:firstColumn="1" w:lastColumn="0" w:noHBand="0" w:noVBand="1"/>
       </w:tblPr>
       <w:tblGrid>
         <w:gridCol w:w="1775"/>
@@ -5229,6 +5293,7 @@
                 <w:lang w:val="fr-CA"/>
               </w:rPr>
             </w:pPr>
+            <w:proofErr w:type="spellStart"/>
             <w:r>
               <w:rPr>
                 <w:rFonts w:ascii="Arial" w:hAnsi="Arial"/>
@@ -5237,6 +5302,7 @@
               </w:rPr>
               <w:t>Chemiresto</w:t>
             </w:r>
+            <w:proofErr w:type="spellEnd"/>
           </w:p>
         </w:tc>
       </w:tr>
@@ -5304,7 +5370,15 @@
                 <w:iCs/>
                 <w:lang w:val="fr-CA"/>
               </w:rPr>
-              <w:t>2015-05-25</w:t>
+              <w:t>2015-0</w:t>
+            </w:r>
+            <w:r>
+              <w:rPr>
+                <w:rFonts w:ascii="Arial" w:hAnsi="Arial"/>
+                <w:iCs/>
+                <w:lang w:val="fr-CA"/>
+              </w:rPr>
+              <w:t>7-06</w:t>
             </w:r>
           </w:p>
         </w:tc>
@@ -5373,8 +5447,18 @@
                 <w:iCs/>
                 <w:lang w:val="fr-CA"/>
               </w:rPr>
-              <w:t>André Koolen</w:t>
-            </w:r>
+              <w:t xml:space="preserve">André </w:t>
+            </w:r>
+            <w:proofErr w:type="spellStart"/>
+            <w:r>
+              <w:rPr>
+                <w:rFonts w:ascii="Arial" w:hAnsi="Arial"/>
+                <w:iCs/>
+                <w:lang w:val="fr-CA"/>
+              </w:rPr>
+              <w:t>Koolen</w:t>
+            </w:r>
+            <w:proofErr w:type="spellEnd"/>
           </w:p>
           <w:p>
             <w:pPr>
@@ -5403,13 +5487,23 @@
                 <w:lang w:val="fr-CA"/>
               </w:rPr>
             </w:pPr>
+            <w:proofErr w:type="spellStart"/>
             <w:r>
               <w:rPr>
                 <w:rFonts w:ascii="Arial" w:hAnsi="Arial"/>
                 <w:iCs/>
                 <w:lang w:val="fr-CA"/>
               </w:rPr>
-              <w:t>Dominic Roberge</w:t>
+              <w:t>Dominic</w:t>
+            </w:r>
+            <w:proofErr w:type="spellEnd"/>
+            <w:r>
+              <w:rPr>
+                <w:rFonts w:ascii="Arial" w:hAnsi="Arial"/>
+                <w:iCs/>
+                <w:lang w:val="fr-CA"/>
+              </w:rPr>
+              <w:t xml:space="preserve"> Roberge</w:t>
             </w:r>
           </w:p>
         </w:tc>
@@ -5545,6 +5639,7 @@
         </w:rPr>
         <w:t xml:space="preserve">Nous avons fais la structure </w:t>
       </w:r>
+      <w:proofErr w:type="spellStart"/>
       <w:r>
         <w:rPr>
           <w:rFonts w:ascii="Arial" w:hAnsi="Arial"/>
@@ -5552,7 +5647,17 @@
           <w:color w:val="auto"/>
           <w:lang w:val="fr-CA"/>
         </w:rPr>
-        <w:t xml:space="preserve">backend </w:t>
+        <w:t>backend</w:t>
+      </w:r>
+      <w:proofErr w:type="spellEnd"/>
+      <w:r>
+        <w:rPr>
+          <w:rFonts w:ascii="Arial" w:hAnsi="Arial"/>
+          <w:i/>
+          <w:color w:val="auto"/>
+          <w:lang w:val="fr-CA"/>
+        </w:rPr>
+        <w:t xml:space="preserve"> </w:t>
       </w:r>
       <w:r>
         <w:rPr>
@@ -5560,7 +5665,7 @@
           <w:color w:val="auto"/>
           <w:lang w:val="fr-CA"/>
         </w:rPr>
-        <w:t>a avons pris pour acquis que l'admin Django serait suffisant</w:t>
+        <w:t>en prenant</w:t>
       </w:r>
       <w:r>
         <w:rPr>
@@ -5568,24 +5673,132 @@
           <w:color w:val="auto"/>
           <w:lang w:val="fr-CA"/>
         </w:rPr>
-        <w:t xml:space="preserve"> pour la gestion des restaurateurs et des restaurants, hors, elle ne l'est pas car elle est trop limité pour ce qui est du </w:t>
+        <w:t xml:space="preserve"> pour acquis que l'</w:t>
+      </w:r>
+      <w:proofErr w:type="spellStart"/>
+      <w:r>
+        <w:rPr>
+          <w:rFonts w:ascii="Arial" w:hAnsi="Arial"/>
+          <w:color w:val="auto"/>
+          <w:lang w:val="fr-CA"/>
+        </w:rPr>
+        <w:t>admin</w:t>
+      </w:r>
+      <w:proofErr w:type="spellEnd"/>
+      <w:r>
+        <w:rPr>
+          <w:rFonts w:ascii="Arial" w:hAnsi="Arial"/>
+          <w:color w:val="auto"/>
+          <w:lang w:val="fr-CA"/>
+        </w:rPr>
+        <w:t xml:space="preserve"> Django serait suffisant</w:t>
       </w:r>
       <w:r>
         <w:rPr>
           <w:rFonts w:ascii="Arial" w:hAnsi="Arial"/>
+          <w:color w:val="auto"/>
+          <w:lang w:val="fr-CA"/>
+        </w:rPr>
+        <w:t xml:space="preserve"> pour la gestion des restaurateurs et des restaurants, hors, elle ne l'est pas</w:t>
+      </w:r>
+      <w:r>
+        <w:rPr>
+          <w:rFonts w:ascii="Arial" w:hAnsi="Arial"/>
+          <w:color w:val="auto"/>
+          <w:lang w:val="fr-CA"/>
+        </w:rPr>
+        <w:t>,</w:t>
+      </w:r>
+      <w:r>
+        <w:rPr>
+          <w:rFonts w:ascii="Arial" w:hAnsi="Arial"/>
+          <w:color w:val="auto"/>
+          <w:lang w:val="fr-CA"/>
+        </w:rPr>
+        <w:t xml:space="preserve"> car elle est trop limité pour ce qui est du </w:t>
+      </w:r>
+      <w:proofErr w:type="spellStart"/>
+      <w:r>
+        <w:rPr>
+          <w:rFonts w:ascii="Arial" w:hAnsi="Arial"/>
           <w:i/>
           <w:color w:val="auto"/>
           <w:lang w:val="fr-CA"/>
         </w:rPr>
         <w:t>workflow</w:t>
       </w:r>
+      <w:proofErr w:type="spellEnd"/>
       <w:r>
         <w:rPr>
           <w:rFonts w:ascii="Arial" w:hAnsi="Arial"/>
           <w:color w:val="auto"/>
           <w:lang w:val="fr-CA"/>
         </w:rPr>
-        <w:t xml:space="preserve"> des exigences. Durant l'itération trois il faut donc ajouter à nos tâche le développement d'une interface graphique simple et qui respecte les objectifs. Nous prenons donc du retard ce qui justifie le choix de la couleur "orange" pour l'état du projet.</w:t>
+        <w:t xml:space="preserve"> des exigences. Durant l'itération trois</w:t>
+      </w:r>
+      <w:r>
+        <w:rPr>
+          <w:rFonts w:ascii="Arial" w:hAnsi="Arial"/>
+          <w:color w:val="auto"/>
+          <w:lang w:val="fr-CA"/>
+        </w:rPr>
+        <w:t>, il faut</w:t>
+      </w:r>
+      <w:r>
+        <w:rPr>
+          <w:rFonts w:ascii="Arial" w:hAnsi="Arial"/>
+          <w:color w:val="auto"/>
+          <w:lang w:val="fr-CA"/>
+        </w:rPr>
+        <w:t xml:space="preserve"> ajouter à nos tâche</w:t>
+      </w:r>
+      <w:r>
+        <w:rPr>
+          <w:rFonts w:ascii="Arial" w:hAnsi="Arial"/>
+          <w:color w:val="auto"/>
+          <w:lang w:val="fr-CA"/>
+        </w:rPr>
+        <w:t>s</w:t>
+      </w:r>
+      <w:r>
+        <w:rPr>
+          <w:rFonts w:ascii="Arial" w:hAnsi="Arial"/>
+          <w:color w:val="auto"/>
+          <w:lang w:val="fr-CA"/>
+        </w:rPr>
+        <w:t xml:space="preserve"> le développement d'une interface graphique simple et qui respecte </w:t>
+      </w:r>
+      <w:r>
+        <w:rPr>
+          <w:rFonts w:ascii="Arial" w:hAnsi="Arial"/>
+          <w:color w:val="auto"/>
+          <w:lang w:val="fr-CA"/>
+        </w:rPr>
+        <w:t>les objectifs. Nous prenons</w:t>
+      </w:r>
+      <w:r>
+        <w:rPr>
+          <w:rFonts w:ascii="Arial" w:hAnsi="Arial"/>
+          <w:color w:val="auto"/>
+          <w:lang w:val="fr-CA"/>
+        </w:rPr>
+        <w:t xml:space="preserve"> du retard</w:t>
+      </w:r>
+      <w:r>
+        <w:rPr>
+          <w:rFonts w:ascii="Arial" w:hAnsi="Arial"/>
+          <w:color w:val="auto"/>
+          <w:lang w:val="fr-CA"/>
+        </w:rPr>
+        <w:t xml:space="preserve"> selon ce qui était prévu</w:t>
+      </w:r>
+      <w:r>
+        <w:rPr>
+          <w:rFonts w:ascii="Arial" w:hAnsi="Arial"/>
+          <w:color w:val="auto"/>
+          <w:lang w:val="fr-CA"/>
+        </w:rPr>
+        <w:t xml:space="preserve"> ce qui justifie le choix de la couleur "orange" pour l'état du projet.</w:t>
       </w:r>
     </w:p>
     <w:p>
@@ -5646,6 +5859,11 @@
     <w:p>
       <w:pPr>
         <w:pStyle w:val="InfoBluelistitem"/>
+        <w:numPr>
+          <w:ilvl w:val="1"/>
+          <w:numId w:val="7"/>
+        </w:numPr>
+        <w:ind w:left="1134"/>
         <w:rPr>
           <w:rFonts w:ascii="Arial" w:hAnsi="Arial"/>
           <w:color w:val="auto"/>
@@ -5658,8 +5876,240 @@
           <w:color w:val="auto"/>
           <w:lang w:val="fr-CA"/>
         </w:rPr>
-        <w:t>La démo était très moyenne. Les objectifs n'ont pas été tous atteints même si dans l'ensemble ça fonctionne.</w:t>
+        <w:t>Appréciation de la démo technique</w:t>
       </w:r>
+    </w:p>
+    <w:p>
+      <w:pPr>
+        <w:pStyle w:val="InfoBluelistitem"/>
+        <w:numPr>
+          <w:ilvl w:val="2"/>
+          <w:numId w:val="7"/>
+        </w:numPr>
+        <w:ind w:left="1560"/>
+        <w:rPr>
+          <w:rFonts w:ascii="Arial" w:hAnsi="Arial"/>
+          <w:color w:val="auto"/>
+          <w:lang w:val="fr-CA"/>
+        </w:rPr>
+      </w:pPr>
+      <w:r>
+        <w:rPr>
+          <w:rFonts w:ascii="Arial" w:hAnsi="Arial"/>
+          <w:color w:val="auto"/>
+          <w:lang w:val="fr-CA"/>
+        </w:rPr>
+        <w:t>Le chargé de cours nous a indiqué de changer notre interface utilisateur afin qu’elle soit plus conviviale et qu’elle permette de respecter l’ordre des actions établis dans le document des spécifications.</w:t>
+      </w:r>
+    </w:p>
+    <w:p>
+      <w:pPr>
+        <w:pStyle w:val="InfoBluelistitem"/>
+        <w:numPr>
+          <w:ilvl w:val="1"/>
+          <w:numId w:val="7"/>
+        </w:numPr>
+        <w:tabs>
+          <w:tab w:val="left" w:pos="2835"/>
+        </w:tabs>
+        <w:ind w:left="1134"/>
+        <w:rPr>
+          <w:rFonts w:ascii="Arial" w:hAnsi="Arial"/>
+          <w:color w:val="auto"/>
+          <w:lang w:val="fr-CA"/>
+        </w:rPr>
+      </w:pPr>
+      <w:r>
+        <w:rPr>
+          <w:rFonts w:ascii="Arial" w:hAnsi="Arial"/>
+          <w:color w:val="auto"/>
+          <w:lang w:val="fr-CA"/>
+        </w:rPr>
+        <w:lastRenderedPageBreak/>
+        <w:t>Couverture de la totalité des cas d’usage de l’itération</w:t>
+      </w:r>
+    </w:p>
+    <w:p>
+      <w:pPr>
+        <w:pStyle w:val="InfoBluelistitem"/>
+        <w:numPr>
+          <w:ilvl w:val="2"/>
+          <w:numId w:val="7"/>
+        </w:numPr>
+        <w:ind w:left="1560"/>
+        <w:rPr>
+          <w:rFonts w:ascii="Arial" w:hAnsi="Arial"/>
+          <w:color w:val="auto"/>
+          <w:lang w:val="fr-CA"/>
+        </w:rPr>
+      </w:pPr>
+      <w:r>
+        <w:rPr>
+          <w:rFonts w:ascii="Arial" w:hAnsi="Arial"/>
+          <w:color w:val="auto"/>
+          <w:lang w:val="fr-CA"/>
+        </w:rPr>
+        <w:t>Les cas principaux étaient tous couverts. Les cas supplémentaires ne l’étaient pas étant donné que nous avions utilisé le « </w:t>
+      </w:r>
+      <w:proofErr w:type="spellStart"/>
+      <w:r>
+        <w:rPr>
+          <w:rFonts w:ascii="Arial" w:hAnsi="Arial"/>
+          <w:color w:val="auto"/>
+          <w:lang w:val="fr-CA"/>
+        </w:rPr>
+        <w:t>workflow</w:t>
+      </w:r>
+      <w:proofErr w:type="spellEnd"/>
+      <w:r>
+        <w:rPr>
+          <w:rFonts w:ascii="Arial" w:hAnsi="Arial"/>
+          <w:color w:val="auto"/>
+          <w:lang w:val="fr-CA"/>
+        </w:rPr>
+        <w:t> » du Framework Django par défaut.</w:t>
+      </w:r>
+    </w:p>
+    <w:p>
+      <w:pPr>
+        <w:pStyle w:val="InfoBluelistitem"/>
+        <w:ind w:left="1560"/>
+        <w:rPr>
+          <w:rFonts w:ascii="Arial" w:hAnsi="Arial"/>
+          <w:color w:val="auto"/>
+          <w:lang w:val="fr-CA"/>
+        </w:rPr>
+      </w:pPr>
+    </w:p>
+    <w:p>
+      <w:pPr>
+        <w:pStyle w:val="InfoBluelistitem"/>
+        <w:numPr>
+          <w:ilvl w:val="1"/>
+          <w:numId w:val="7"/>
+        </w:numPr>
+        <w:ind w:left="1134"/>
+        <w:rPr>
+          <w:rFonts w:ascii="Arial" w:hAnsi="Arial"/>
+          <w:color w:val="auto"/>
+          <w:lang w:val="fr-CA"/>
+        </w:rPr>
+      </w:pPr>
+      <w:r>
+        <w:rPr>
+          <w:rFonts w:ascii="Arial" w:hAnsi="Arial"/>
+          <w:color w:val="auto"/>
+          <w:lang w:val="fr-CA"/>
+        </w:rPr>
+        <w:t>Qualité de l’expérience utilisateur</w:t>
+      </w:r>
+    </w:p>
+    <w:p>
+      <w:pPr>
+        <w:pStyle w:val="InfoBluelistitem"/>
+        <w:numPr>
+          <w:ilvl w:val="2"/>
+          <w:numId w:val="7"/>
+        </w:numPr>
+        <w:ind w:left="1560"/>
+        <w:rPr>
+          <w:rFonts w:ascii="Arial" w:hAnsi="Arial"/>
+          <w:color w:val="auto"/>
+          <w:lang w:val="fr-CA"/>
+        </w:rPr>
+      </w:pPr>
+      <w:r>
+        <w:rPr>
+          <w:rFonts w:ascii="Arial" w:hAnsi="Arial"/>
+          <w:color w:val="auto"/>
+          <w:lang w:val="fr-CA"/>
+        </w:rPr>
+        <w:t>Selon le chargé de cours, l’interface de base de Django ne convient pas suffisamment pour satisfaire à 100 pourcent à tous les cas d’utilisation. Il a donc été décidé de modifier l’interface utilisateur.</w:t>
+      </w:r>
+    </w:p>
+    <w:p>
+      <w:pPr>
+        <w:pStyle w:val="InfoBluelistitem"/>
+        <w:ind w:left="1560"/>
+        <w:rPr>
+          <w:rFonts w:ascii="Arial" w:hAnsi="Arial"/>
+          <w:color w:val="auto"/>
+          <w:lang w:val="fr-CA"/>
+        </w:rPr>
+      </w:pPr>
+    </w:p>
+    <w:p>
+      <w:pPr>
+        <w:pStyle w:val="InfoBluelistitem"/>
+        <w:numPr>
+          <w:ilvl w:val="1"/>
+          <w:numId w:val="7"/>
+        </w:numPr>
+        <w:ind w:left="1134"/>
+        <w:rPr>
+          <w:rFonts w:ascii="Arial" w:hAnsi="Arial"/>
+          <w:color w:val="auto"/>
+          <w:lang w:val="fr-CA"/>
+        </w:rPr>
+      </w:pPr>
+      <w:r>
+        <w:rPr>
+          <w:rFonts w:ascii="Arial" w:hAnsi="Arial"/>
+          <w:color w:val="auto"/>
+          <w:lang w:val="fr-CA"/>
+        </w:rPr>
+        <w:t>Temps consacré</w:t>
+      </w:r>
+    </w:p>
+    <w:p>
+      <w:pPr>
+        <w:pStyle w:val="InfoBluelistitem"/>
+        <w:numPr>
+          <w:ilvl w:val="2"/>
+          <w:numId w:val="7"/>
+        </w:numPr>
+        <w:ind w:left="1560"/>
+        <w:rPr>
+          <w:rFonts w:ascii="Arial" w:hAnsi="Arial"/>
+          <w:color w:val="auto"/>
+          <w:lang w:val="fr-CA"/>
+        </w:rPr>
+      </w:pPr>
+      <w:r>
+        <w:rPr>
+          <w:rFonts w:ascii="Arial" w:hAnsi="Arial"/>
+          <w:color w:val="auto"/>
+          <w:lang w:val="fr-CA"/>
+        </w:rPr>
+        <w:t xml:space="preserve">Tous les délais ont été respectés à la base mais certaines tâches sont à refaire. Les </w:t>
+      </w:r>
+      <w:r>
+        <w:rPr>
+          <w:rFonts w:ascii="Arial" w:hAnsi="Arial"/>
+          <w:color w:val="auto"/>
+          <w:lang w:val="fr-CA"/>
+        </w:rPr>
+        <w:t>caractéristiques</w:t>
+      </w:r>
+      <w:r>
+        <w:rPr>
+          <w:rFonts w:ascii="Arial" w:hAnsi="Arial"/>
+          <w:color w:val="auto"/>
+          <w:lang w:val="fr-CA"/>
+        </w:rPr>
+        <w:t xml:space="preserve"> des modules des restaurants et des restaurateurs nous prendront un peu plus de temps que prévu une fois les améliorations complétées.</w:t>
+      </w:r>
+    </w:p>
+    <w:p>
+      <w:pPr>
+        <w:pStyle w:val="InfoBluelistitem"/>
+        <w:ind w:left="1560"/>
+        <w:rPr>
+          <w:rFonts w:ascii="Arial" w:hAnsi="Arial"/>
+          <w:color w:val="auto"/>
+          <w:lang w:val="fr-CA"/>
+        </w:rPr>
+      </w:pPr>
     </w:p>
     <w:p>
       <w:pPr>
@@ -5696,7 +6146,7 @@
           <w:color w:val="auto"/>
           <w:lang w:val="fr-CA"/>
         </w:rPr>
-        <w:t xml:space="preserve">Les diagrammes de séquences systèmes concernant le module d'administration Django pour les </w:t>
+        <w:t>Les diagrammes de séquences systèmes concernant le module d'administration Django pour les restaurateur</w:t>
       </w:r>
       <w:r>
         <w:rPr>
@@ -5704,13 +6154,52 @@
           <w:color w:val="auto"/>
           <w:lang w:val="fr-CA"/>
         </w:rPr>
-        <w:lastRenderedPageBreak/>
-        <w:t>restaurateur est à supprimer et à refaire avant l'implémentation. Une restructuration complète de l'interface usagé sera faite pour permettre la séparation entre l'administration, la gestion de la restauration et le site grand publique. Ainsi nous aurons plus de flexibilité et pourrons mieux suivre les exigences logiciel cette itération-ci et la dernière qui s'annoncent crucialent.</w:t>
+        <w:t>s</w:t>
+      </w:r>
+      <w:r>
+        <w:rPr>
+          <w:rFonts w:ascii="Arial" w:hAnsi="Arial"/>
+          <w:color w:val="auto"/>
+          <w:lang w:val="fr-CA"/>
+        </w:rPr>
+        <w:t xml:space="preserve"> est à supprimer et à refaire avant l'implémentation. Une restructuration complète de l'interface </w:t>
+      </w:r>
+      <w:r>
+        <w:rPr>
+          <w:rFonts w:ascii="Arial" w:hAnsi="Arial"/>
+          <w:color w:val="auto"/>
+          <w:lang w:val="fr-CA"/>
+        </w:rPr>
+        <w:t>utilisateur</w:t>
+      </w:r>
+      <w:r>
+        <w:rPr>
+          <w:rFonts w:ascii="Arial" w:hAnsi="Arial"/>
+          <w:color w:val="auto"/>
+          <w:lang w:val="fr-CA"/>
+        </w:rPr>
+        <w:t xml:space="preserve"> sera faite pour permettre la séparation entre l'administration, la gestion de la restauration et le site grand publique. Ainsi nous aurons plus de flexibilité et pourrons mieux suivre les exigences logiciel cette itération-ci et la dernière qui s'annoncent </w:t>
+      </w:r>
+      <w:r>
+        <w:rPr>
+          <w:rFonts w:ascii="Arial" w:hAnsi="Arial"/>
+          <w:color w:val="auto"/>
+          <w:lang w:val="fr-CA"/>
+        </w:rPr>
+        <w:t>cruciales</w:t>
+      </w:r>
+      <w:r>
+        <w:rPr>
+          <w:rFonts w:ascii="Arial" w:hAnsi="Arial"/>
+          <w:color w:val="auto"/>
+          <w:lang w:val="fr-CA"/>
+        </w:rPr>
+        <w:t>.</w:t>
       </w:r>
     </w:p>
     <w:sectPr>
-      <w:headerReference w:type="default" r:id="rId8"/>
-      <w:footerReference w:type="default" r:id="rId9"/>
+      <w:headerReference w:type="default" r:id="rId9"/>
+      <w:footerReference w:type="default" r:id="rId10"/>
       <w:pgSz w:w="12240" w:h="15840"/>
       <w:pgMar w:top="1440" w:right="1440" w:bottom="1440" w:left="1440" w:header="720" w:footer="720" w:gutter="0"/>
       <w:cols w:space="720"/>
@@ -5722,8 +6211,8 @@
 </file>
 
 <file path=word/endnotes.xml><?xml version="1.0" encoding="utf-8"?>
-<w:endnotes xmlns:ve="http://schemas.openxmlformats.org/markup-compatibility/2006" xmlns:o="urn:schemas-microsoft-com:office:office" xmlns:r="http://schemas.openxmlformats.org/officeDocument/2006/relationships" xmlns:m="http://schemas.openxmlformats.org/officeDocument/2006/math" xmlns:v="urn:schemas-microsoft-com:vml" xmlns:wp="http://schemas.openxmlformats.org/drawingml/2006/wordprocessingDrawing" xmlns:w10="urn:schemas-microsoft-com:office:word" xmlns:w="http://schemas.openxmlformats.org/wordprocessingml/2006/main" xmlns:wne="http://schemas.microsoft.com/office/word/2006/wordml">
-  <w:endnote w:type="separator" w:id="0">
+<w:endnotes xmlns:wpc="http://schemas.microsoft.com/office/word/2010/wordprocessingCanvas" xmlns:mo="http://schemas.microsoft.com/office/mac/office/2008/main" xmlns:mc="http://schemas.openxmlformats.org/markup-compatibility/2006" xmlns:mv="urn:schemas-microsoft-com:mac:vml" xmlns:o="urn:schemas-microsoft-com:office:office" xmlns:r="http://schemas.openxmlformats.org/officeDocument/2006/relationships" xmlns:m="http://schemas.openxmlformats.org/officeDocument/2006/math" xmlns:v="urn:schemas-microsoft-com:vml" xmlns:wp14="http://schemas.microsoft.com/office/word/2010/wordprocessingDrawing" xmlns:wp="http://schemas.openxmlformats.org/drawingml/2006/wordprocessingDrawing" xmlns:w10="urn:schemas-microsoft-com:office:word" xmlns:w="http://schemas.openxmlformats.org/wordprocessingml/2006/main" xmlns:w14="http://schemas.microsoft.com/office/word/2010/wordml" xmlns:wpg="http://schemas.microsoft.com/office/word/2010/wordprocessingGroup" xmlns:wpi="http://schemas.microsoft.com/office/word/2010/wordprocessingInk" xmlns:wne="http://schemas.microsoft.com/office/word/2006/wordml" xmlns:wps="http://schemas.microsoft.com/office/word/2010/wordprocessingShape" mc:Ignorable="w14 wp14">
+  <w:endnote w:type="separator" w:id="-1">
     <w:p>
       <w:pPr>
         <w:spacing w:line="240" w:lineRule="auto"/>
@@ -5733,7 +6222,7 @@
       </w:r>
     </w:p>
   </w:endnote>
-  <w:endnote w:type="continuationSeparator" w:id="1">
+  <w:endnote w:type="continuationSeparator" w:id="0">
     <w:p>
       <w:pPr>
         <w:spacing w:line="240" w:lineRule="auto"/>
@@ -5747,7 +6236,7 @@
 </file>
 
 <file path=word/footer1.xml><?xml version="1.0" encoding="utf-8"?>
-<w:ftr xmlns:ve="http://schemas.openxmlformats.org/markup-compatibility/2006" xmlns:o="urn:schemas-microsoft-com:office:office" xmlns:r="http://schemas.openxmlformats.org/officeDocument/2006/relationships" xmlns:m="http://schemas.openxmlformats.org/officeDocument/2006/math" xmlns:v="urn:schemas-microsoft-com:vml" xmlns:wp="http://schemas.openxmlformats.org/drawingml/2006/wordprocessingDrawing" xmlns:w10="urn:schemas-microsoft-com:office:word" xmlns:w="http://schemas.openxmlformats.org/wordprocessingml/2006/main" xmlns:wne="http://schemas.microsoft.com/office/word/2006/wordml">
+<w:ftr xmlns:wpc="http://schemas.microsoft.com/office/word/2010/wordprocessingCanvas" xmlns:mo="http://schemas.microsoft.com/office/mac/office/2008/main" xmlns:mc="http://schemas.openxmlformats.org/markup-compatibility/2006" xmlns:mv="urn:schemas-microsoft-com:mac:vml" xmlns:o="urn:schemas-microsoft-com:office:office" xmlns:r="http://schemas.openxmlformats.org/officeDocument/2006/relationships" xmlns:m="http://schemas.openxmlformats.org/officeDocument/2006/math" xmlns:v="urn:schemas-microsoft-com:vml" xmlns:wp14="http://schemas.microsoft.com/office/word/2010/wordprocessingDrawing" xmlns:wp="http://schemas.openxmlformats.org/drawingml/2006/wordprocessingDrawing" xmlns:w10="urn:schemas-microsoft-com:office:word" xmlns:w="http://schemas.openxmlformats.org/wordprocessingml/2006/main" xmlns:w14="http://schemas.microsoft.com/office/word/2010/wordml" xmlns:wpg="http://schemas.microsoft.com/office/word/2010/wordprocessingGroup" xmlns:wpi="http://schemas.microsoft.com/office/word/2010/wordprocessingInk" xmlns:wne="http://schemas.microsoft.com/office/word/2006/wordml" xmlns:wps="http://schemas.microsoft.com/office/word/2010/wordprocessingShape" mc:Ignorable="w14 wp14">
   <w:tbl>
     <w:tblPr>
       <w:tblW w:w="0" w:type="auto"/>
@@ -5762,7 +6251,7 @@
       <w:tblCellMar>
         <w:left w:w="115" w:type="dxa"/>
       </w:tblCellMar>
-      <w:tblLook w:val="04A0"/>
+      <w:tblLook w:val="04A0" w:firstRow="1" w:lastRow="0" w:firstColumn="1" w:lastColumn="0" w:noHBand="0" w:noVBand="1"/>
     </w:tblPr>
     <w:tblGrid>
       <w:gridCol w:w="3161"/>
@@ -5795,13 +6284,7 @@
             <w:rPr>
               <w:lang w:val="fr-CA"/>
             </w:rPr>
-            <w:t xml:space="preserve">LOG210 Analyse et conception de </w:t>
-          </w:r>
-          <w:r>
-            <w:rPr>
-              <w:lang w:val="fr-CA"/>
-            </w:rPr>
-            <w:t>logiciels</w:t>
+            <w:t>LOG210 Analyse et conception de logiciels</w:t>
           </w:r>
         </w:p>
       </w:tc>
@@ -5842,15 +6325,6 @@
               <w:lang w:val="fr-CA"/>
             </w:rPr>
             <w:instrText>DOCPROPERTY "Company"</w:instrText>
-          </w:r>
-          <w:r>
-            <w:fldChar w:fldCharType="separate"/>
-          </w:r>
-          <w:r>
-            <w:rPr>
-              <w:lang w:val="fr-CA"/>
-            </w:rPr>
-            <w:t>Ce texte vient de la propriété Company dans Word</w:t>
           </w:r>
           <w:r>
             <w:fldChar w:fldCharType="end"/>
@@ -5925,7 +6399,7 @@
             <w:rPr>
               <w:noProof/>
             </w:rPr>
-            <w:t>2</w:t>
+            <w:t>4</w:t>
           </w:r>
           <w:r>
             <w:fldChar w:fldCharType="end"/>
@@ -5972,8 +6446,8 @@
 </file>
 
 <file path=word/footnotes.xml><?xml version="1.0" encoding="utf-8"?>
-<w:footnotes xmlns:ve="http://schemas.openxmlformats.org/markup-compatibility/2006" xmlns:o="urn:schemas-microsoft-com:office:office" xmlns:r="http://schemas.openxmlformats.org/officeDocument/2006/relationships" xmlns:m="http://schemas.openxmlformats.org/officeDocument/2006/math" xmlns:v="urn:schemas-microsoft-com:vml" xmlns:wp="http://schemas.openxmlformats.org/drawingml/2006/wordprocessingDrawing" xmlns:w10="urn:schemas-microsoft-com:office:word" xmlns:w="http://schemas.openxmlformats.org/wordprocessingml/2006/main" xmlns:wne="http://schemas.microsoft.com/office/word/2006/wordml">
-  <w:footnote w:type="separator" w:id="0">
+<w:footnotes xmlns:wpc="http://schemas.microsoft.com/office/word/2010/wordprocessingCanvas" xmlns:mo="http://schemas.microsoft.com/office/mac/office/2008/main" xmlns:mc="http://schemas.openxmlformats.org/markup-compatibility/2006" xmlns:mv="urn:schemas-microsoft-com:mac:vml" xmlns:o="urn:schemas-microsoft-com:office:office" xmlns:r="http://schemas.openxmlformats.org/officeDocument/2006/relationships" xmlns:m="http://schemas.openxmlformats.org/officeDocument/2006/math" xmlns:v="urn:schemas-microsoft-com:vml" xmlns:wp14="http://schemas.microsoft.com/office/word/2010/wordprocessingDrawing" xmlns:wp="http://schemas.openxmlformats.org/drawingml/2006/wordprocessingDrawing" xmlns:w10="urn:schemas-microsoft-com:office:word" xmlns:w="http://schemas.openxmlformats.org/wordprocessingml/2006/main" xmlns:w14="http://schemas.microsoft.com/office/word/2010/wordml" xmlns:wpg="http://schemas.microsoft.com/office/word/2010/wordprocessingGroup" xmlns:wpi="http://schemas.microsoft.com/office/word/2010/wordprocessingInk" xmlns:wne="http://schemas.microsoft.com/office/word/2006/wordml" xmlns:wps="http://schemas.microsoft.com/office/word/2010/wordprocessingShape" mc:Ignorable="w14 wp14">
+  <w:footnote w:type="separator" w:id="-1">
     <w:p>
       <w:pPr>
         <w:spacing w:line="240" w:lineRule="auto"/>
@@ -5983,7 +6457,7 @@
       </w:r>
     </w:p>
   </w:footnote>
-  <w:footnote w:type="continuationSeparator" w:id="1">
+  <w:footnote w:type="continuationSeparator" w:id="0">
     <w:p>
       <w:pPr>
         <w:spacing w:line="240" w:lineRule="auto"/>
@@ -5997,7 +6471,7 @@
 </file>
 
 <file path=word/header1.xml><?xml version="1.0" encoding="utf-8"?>
-<w:hdr xmlns:ve="http://schemas.openxmlformats.org/markup-compatibility/2006" xmlns:o="urn:schemas-microsoft-com:office:office" xmlns:r="http://schemas.openxmlformats.org/officeDocument/2006/relationships" xmlns:m="http://schemas.openxmlformats.org/officeDocument/2006/math" xmlns:v="urn:schemas-microsoft-com:vml" xmlns:wp="http://schemas.openxmlformats.org/drawingml/2006/wordprocessingDrawing" xmlns:w10="urn:schemas-microsoft-com:office:word" xmlns:w="http://schemas.openxmlformats.org/wordprocessingml/2006/main" xmlns:wne="http://schemas.microsoft.com/office/word/2006/wordml">
+<w:hdr xmlns:wpc="http://schemas.microsoft.com/office/word/2010/wordprocessingCanvas" xmlns:mo="http://schemas.microsoft.com/office/mac/office/2008/main" xmlns:mc="http://schemas.openxmlformats.org/markup-compatibility/2006" xmlns:mv="urn:schemas-microsoft-com:mac:vml" xmlns:o="urn:schemas-microsoft-com:office:office" xmlns:r="http://schemas.openxmlformats.org/officeDocument/2006/relationships" xmlns:m="http://schemas.openxmlformats.org/officeDocument/2006/math" xmlns:v="urn:schemas-microsoft-com:vml" xmlns:wp14="http://schemas.microsoft.com/office/word/2010/wordprocessingDrawing" xmlns:wp="http://schemas.openxmlformats.org/drawingml/2006/wordprocessingDrawing" xmlns:w10="urn:schemas-microsoft-com:office:word" xmlns:w="http://schemas.openxmlformats.org/wordprocessingml/2006/main" xmlns:w14="http://schemas.microsoft.com/office/word/2010/wordml" xmlns:wpg="http://schemas.microsoft.com/office/word/2010/wordprocessingGroup" xmlns:wpi="http://schemas.microsoft.com/office/word/2010/wordprocessingInk" xmlns:wne="http://schemas.microsoft.com/office/word/2006/wordml" xmlns:wps="http://schemas.microsoft.com/office/word/2010/wordprocessingShape" mc:Ignorable="w14 wp14">
   <w:tbl>
     <w:tblPr>
       <w:tblW w:w="0" w:type="auto"/>
@@ -6013,7 +6487,7 @@
       <w:tblCellMar>
         <w:left w:w="99" w:type="dxa"/>
       </w:tblCellMar>
-      <w:tblLook w:val="04A0"/>
+      <w:tblLook w:val="04A0" w:firstRow="1" w:lastRow="0" w:firstColumn="1" w:lastColumn="0" w:noHBand="0" w:noVBand="1"/>
     </w:tblPr>
     <w:tblGrid>
       <w:gridCol w:w="6378"/>
@@ -6038,8 +6512,13 @@
           </w:tcMar>
         </w:tcPr>
         <w:p>
+          <w:proofErr w:type="spellStart"/>
           <w:r>
-            <w:t>Équipe 5</w:t>
+            <w:t>Équipe</w:t>
+          </w:r>
+          <w:proofErr w:type="spellEnd"/>
+          <w:r>
+            <w:t xml:space="preserve"> 5</w:t>
           </w:r>
         </w:p>
       </w:tc>
@@ -6094,8 +6573,13 @@
             <w:fldChar w:fldCharType="separate"/>
           </w:r>
           <w:r>
-            <w:t>Plan d'itération</w:t>
+            <w:t xml:space="preserve">Plan </w:t>
           </w:r>
+          <w:proofErr w:type="spellStart"/>
+          <w:r>
+            <w:t>d'itération</w:t>
+          </w:r>
+          <w:proofErr w:type="spellEnd"/>
           <w:r>
             <w:fldChar w:fldCharType="end"/>
           </w:r>
@@ -6131,7 +6615,21 @@
             <w:rPr>
               <w:lang w:val="fr-CA"/>
             </w:rPr>
-            <w:t xml:space="preserve">  Date:  22/06/2015</w:t>
+            <w:t xml:space="preserve">  Date</w:t>
+          </w:r>
+          <w:proofErr w:type="gramStart"/>
+          <w:r>
+            <w:rPr>
+              <w:lang w:val="fr-CA"/>
+            </w:rPr>
+            <w:t>:  22</w:t>
+          </w:r>
+          <w:proofErr w:type="gramEnd"/>
+          <w:r>
+            <w:rPr>
+              <w:lang w:val="fr-CA"/>
+            </w:rPr>
+            <w:t>/06/2015</w:t>
           </w:r>
         </w:p>
       </w:tc>
@@ -6146,7 +6644,7 @@
 </file>
 
 <file path=word/numbering.xml><?xml version="1.0" encoding="utf-8"?>
-<w:numbering xmlns:ve="http://schemas.openxmlformats.org/markup-compatibility/2006" xmlns:o="urn:schemas-microsoft-com:office:office" xmlns:r="http://schemas.openxmlformats.org/officeDocument/2006/relationships" xmlns:m="http://schemas.openxmlformats.org/officeDocument/2006/math" xmlns:v="urn:schemas-microsoft-com:vml" xmlns:wp="http://schemas.openxmlformats.org/drawingml/2006/wordprocessingDrawing" xmlns:w10="urn:schemas-microsoft-com:office:word" xmlns:w="http://schemas.openxmlformats.org/wordprocessingml/2006/main" xmlns:wne="http://schemas.microsoft.com/office/word/2006/wordml">
+<w:numbering xmlns:wpc="http://schemas.microsoft.com/office/word/2010/wordprocessingCanvas" xmlns:mo="http://schemas.microsoft.com/office/mac/office/2008/main" xmlns:mc="http://schemas.openxmlformats.org/markup-compatibility/2006" xmlns:mv="urn:schemas-microsoft-com:mac:vml" xmlns:o="urn:schemas-microsoft-com:office:office" xmlns:r="http://schemas.openxmlformats.org/officeDocument/2006/relationships" xmlns:m="http://schemas.openxmlformats.org/officeDocument/2006/math" xmlns:v="urn:schemas-microsoft-com:vml" xmlns:wp14="http://schemas.microsoft.com/office/word/2010/wordprocessingDrawing" xmlns:wp="http://schemas.openxmlformats.org/drawingml/2006/wordprocessingDrawing" xmlns:w10="urn:schemas-microsoft-com:office:word" xmlns:w="http://schemas.openxmlformats.org/wordprocessingml/2006/main" xmlns:w14="http://schemas.microsoft.com/office/word/2010/wordml" xmlns:wpg="http://schemas.microsoft.com/office/word/2010/wordprocessingGroup" xmlns:wpi="http://schemas.microsoft.com/office/word/2010/wordprocessingInk" xmlns:wne="http://schemas.microsoft.com/office/word/2006/wordml" xmlns:wps="http://schemas.microsoft.com/office/word/2010/wordprocessingShape" mc:Ignorable="w14 wp14">
   <w:abstractNum w:abstractNumId="0">
     <w:nsid w:val="04E86C0A"/>
     <w:multiLevelType w:val="multilevel"/>
@@ -6651,7 +7149,7 @@
         <w:rFonts w:ascii="Symbol" w:hAnsi="Symbol" w:hint="default"/>
       </w:rPr>
     </w:lvl>
-    <w:lvl w:ilvl="1" w:tplc="0C0C0003" w:tentative="1">
+    <w:lvl w:ilvl="1" w:tplc="0C0C0003">
       <w:start w:val="1"/>
       <w:numFmt w:val="bullet"/>
       <w:lvlText w:val="o"/>
@@ -6663,7 +7161,7 @@
         <w:rFonts w:ascii="Courier New" w:hAnsi="Courier New" w:cs="Courier New" w:hint="default"/>
       </w:rPr>
     </w:lvl>
-    <w:lvl w:ilvl="2" w:tplc="0C0C0005" w:tentative="1">
+    <w:lvl w:ilvl="2" w:tplc="0C0C0005">
       <w:start w:val="1"/>
       <w:numFmt w:val="bullet"/>
       <w:lvlText w:val=""/>
@@ -6862,9 +7360,9 @@
     </w:lvl>
   </w:abstractNum>
   <w:abstractNum w:abstractNumId="6">
-    <w:nsid w:val="7A043B22"/>
+    <w:nsid w:val="55CA7C91"/>
     <w:multiLevelType w:val="multilevel"/>
-    <w:tmpl w:val="10804ABA"/>
+    <w:tmpl w:val="466E5D62"/>
     <w:lvl w:ilvl="0">
       <w:start w:val="1"/>
       <w:numFmt w:val="bullet"/>
@@ -7001,8 +7499,148 @@
       </w:rPr>
     </w:lvl>
   </w:abstractNum>
+  <w:abstractNum w:abstractNumId="7">
+    <w:nsid w:val="7A043B22"/>
+    <w:multiLevelType w:val="multilevel"/>
+    <w:tmpl w:val="10804ABA"/>
+    <w:lvl w:ilvl="0">
+      <w:start w:val="1"/>
+      <w:numFmt w:val="bullet"/>
+      <w:lvlText w:val=""/>
+      <w:lvlJc w:val="left"/>
+      <w:pPr>
+        <w:tabs>
+          <w:tab w:val="num" w:pos="720"/>
+        </w:tabs>
+        <w:ind w:left="720" w:hanging="360"/>
+      </w:pPr>
+      <w:rPr>
+        <w:rFonts w:ascii="Symbol" w:hAnsi="Symbol" w:cs="Symbol" w:hint="default"/>
+      </w:rPr>
+    </w:lvl>
+    <w:lvl w:ilvl="1">
+      <w:start w:val="1"/>
+      <w:numFmt w:val="bullet"/>
+      <w:lvlText w:val="o"/>
+      <w:lvlJc w:val="left"/>
+      <w:pPr>
+        <w:tabs>
+          <w:tab w:val="num" w:pos="1440"/>
+        </w:tabs>
+        <w:ind w:left="1440" w:hanging="360"/>
+      </w:pPr>
+      <w:rPr>
+        <w:rFonts w:ascii="Courier New" w:hAnsi="Courier New" w:cs="Courier New" w:hint="default"/>
+      </w:rPr>
+    </w:lvl>
+    <w:lvl w:ilvl="2">
+      <w:start w:val="1"/>
+      <w:numFmt w:val="bullet"/>
+      <w:lvlText w:val=""/>
+      <w:lvlJc w:val="left"/>
+      <w:pPr>
+        <w:tabs>
+          <w:tab w:val="num" w:pos="2160"/>
+        </w:tabs>
+        <w:ind w:left="2160" w:hanging="360"/>
+      </w:pPr>
+      <w:rPr>
+        <w:rFonts w:ascii="Wingdings" w:hAnsi="Wingdings" w:cs="Wingdings" w:hint="default"/>
+      </w:rPr>
+    </w:lvl>
+    <w:lvl w:ilvl="3">
+      <w:start w:val="1"/>
+      <w:numFmt w:val="bullet"/>
+      <w:lvlText w:val=""/>
+      <w:lvlJc w:val="left"/>
+      <w:pPr>
+        <w:tabs>
+          <w:tab w:val="num" w:pos="2880"/>
+        </w:tabs>
+        <w:ind w:left="2880" w:hanging="360"/>
+      </w:pPr>
+      <w:rPr>
+        <w:rFonts w:ascii="Symbol" w:hAnsi="Symbol" w:cs="Symbol" w:hint="default"/>
+      </w:rPr>
+    </w:lvl>
+    <w:lvl w:ilvl="4">
+      <w:start w:val="1"/>
+      <w:numFmt w:val="bullet"/>
+      <w:lvlText w:val="o"/>
+      <w:lvlJc w:val="left"/>
+      <w:pPr>
+        <w:tabs>
+          <w:tab w:val="num" w:pos="3600"/>
+        </w:tabs>
+        <w:ind w:left="3600" w:hanging="360"/>
+      </w:pPr>
+      <w:rPr>
+        <w:rFonts w:ascii="Courier New" w:hAnsi="Courier New" w:cs="Courier New" w:hint="default"/>
+      </w:rPr>
+    </w:lvl>
+    <w:lvl w:ilvl="5">
+      <w:start w:val="1"/>
+      <w:numFmt w:val="bullet"/>
+      <w:lvlText w:val=""/>
+      <w:lvlJc w:val="left"/>
+      <w:pPr>
+        <w:tabs>
+          <w:tab w:val="num" w:pos="4320"/>
+        </w:tabs>
+        <w:ind w:left="4320" w:hanging="360"/>
+      </w:pPr>
+      <w:rPr>
+        <w:rFonts w:ascii="Wingdings" w:hAnsi="Wingdings" w:cs="Wingdings" w:hint="default"/>
+      </w:rPr>
+    </w:lvl>
+    <w:lvl w:ilvl="6">
+      <w:start w:val="1"/>
+      <w:numFmt w:val="bullet"/>
+      <w:lvlText w:val=""/>
+      <w:lvlJc w:val="left"/>
+      <w:pPr>
+        <w:tabs>
+          <w:tab w:val="num" w:pos="5040"/>
+        </w:tabs>
+        <w:ind w:left="5040" w:hanging="360"/>
+      </w:pPr>
+      <w:rPr>
+        <w:rFonts w:ascii="Symbol" w:hAnsi="Symbol" w:cs="Symbol" w:hint="default"/>
+      </w:rPr>
+    </w:lvl>
+    <w:lvl w:ilvl="7">
+      <w:start w:val="1"/>
+      <w:numFmt w:val="bullet"/>
+      <w:lvlText w:val="o"/>
+      <w:lvlJc w:val="left"/>
+      <w:pPr>
+        <w:tabs>
+          <w:tab w:val="num" w:pos="5760"/>
+        </w:tabs>
+        <w:ind w:left="5760" w:hanging="360"/>
+      </w:pPr>
+      <w:rPr>
+        <w:rFonts w:ascii="Courier New" w:hAnsi="Courier New" w:cs="Courier New" w:hint="default"/>
+      </w:rPr>
+    </w:lvl>
+    <w:lvl w:ilvl="8">
+      <w:start w:val="1"/>
+      <w:numFmt w:val="bullet"/>
+      <w:lvlText w:val=""/>
+      <w:lvlJc w:val="left"/>
+      <w:pPr>
+        <w:tabs>
+          <w:tab w:val="num" w:pos="6480"/>
+        </w:tabs>
+        <w:ind w:left="6480" w:hanging="360"/>
+      </w:pPr>
+      <w:rPr>
+        <w:rFonts w:ascii="Wingdings" w:hAnsi="Wingdings" w:cs="Wingdings" w:hint="default"/>
+      </w:rPr>
+    </w:lvl>
+  </w:abstractNum>
   <w:num w:numId="1">
-    <w:abstractNumId w:val="6"/>
+    <w:abstractNumId w:val="7"/>
   </w:num>
   <w:num w:numId="2">
     <w:abstractNumId w:val="2"/>
@@ -7022,11 +7660,14 @@
   <w:num w:numId="7">
     <w:abstractNumId w:val="4"/>
   </w:num>
+  <w:num w:numId="8">
+    <w:abstractNumId w:val="6"/>
+  </w:num>
 </w:numbering>
 </file>
 
 <file path=word/styles.xml><?xml version="1.0" encoding="utf-8"?>
-<w:styles xmlns:r="http://schemas.openxmlformats.org/officeDocument/2006/relationships" xmlns:w="http://schemas.openxmlformats.org/wordprocessingml/2006/main">
+<w:styles xmlns:mc="http://schemas.openxmlformats.org/markup-compatibility/2006" xmlns:r="http://schemas.openxmlformats.org/officeDocument/2006/relationships" xmlns:w="http://schemas.openxmlformats.org/wordprocessingml/2006/main" xmlns:w14="http://schemas.microsoft.com/office/word/2010/wordml" mc:Ignorable="w14">
   <w:docDefaults>
     <w:rPrDefault>
       <w:rPr>
@@ -7036,7 +7677,7 @@
     </w:rPrDefault>
     <w:pPrDefault/>
   </w:docDefaults>
-  <w:latentStyles w:defLockedState="0" w:defUIPriority="99" w:defSemiHidden="1" w:defUnhideWhenUsed="1" w:defQFormat="0" w:count="267">
+  <w:latentStyles w:defLockedState="0" w:defUIPriority="99" w:defSemiHidden="1" w:defUnhideWhenUsed="1" w:defQFormat="0" w:count="276">
     <w:lsdException w:name="Normal" w:semiHidden="0" w:uiPriority="0" w:unhideWhenUsed="0" w:qFormat="1"/>
     <w:lsdException w:name="heading 1" w:semiHidden="0" w:uiPriority="9" w:unhideWhenUsed="0" w:qFormat="1"/>
     <w:lsdException w:name="heading 2" w:semiHidden="0" w:uiPriority="9" w:unhideWhenUsed="0" w:qFormat="1"/>
@@ -7334,7 +7975,6 @@
     <w:uiPriority w:val="99"/>
     <w:semiHidden/>
     <w:unhideWhenUsed/>
-    <w:qFormat/>
     <w:tblPr>
       <w:tblInd w:w="0" w:type="dxa"/>
       <w:tblCellMar>
@@ -7356,7 +7996,7 @@
     <w:basedOn w:val="Policepardfaut"/>
     <w:rsid w:val="004C0C08"/>
   </w:style>
-  <w:style w:type="character" w:styleId="Appelnotedebasdep">
+  <w:style w:type="character" w:styleId="Marquenotebasdepage">
     <w:name w:val="footnote reference"/>
     <w:semiHidden/>
     <w:rsid w:val="004C0C08"/>
@@ -7373,7 +8013,7 @@
       <w:u w:val="single"/>
     </w:rPr>
   </w:style>
-  <w:style w:type="character" w:styleId="Marquedecommentaire">
+  <w:style w:type="character" w:styleId="Marquedannotation">
     <w:name w:val="annotation reference"/>
     <w:semiHidden/>
     <w:rsid w:val="009D6937"/>
@@ -7629,7 +8269,7 @@
       <w:spacing w:after="120"/>
     </w:pPr>
   </w:style>
-  <w:style w:type="paragraph" w:styleId="Explorateurdedocuments">
+  <w:style w:type="paragraph" w:styleId="Explorateurdedocument">
     <w:name w:val="Document Map"/>
     <w:basedOn w:val="Normal"/>
     <w:semiHidden/>
@@ -7897,7 +8537,7 @@
       <w:sz w:val="24"/>
     </w:rPr>
   </w:style>
-  <w:style w:type="table" w:styleId="Grilledutableau">
+  <w:style w:type="table" w:styleId="Grille">
     <w:name w:val="Table Grid"/>
     <w:basedOn w:val="TableauNormal"/>
     <w:rsid w:val="00D8366F"/>
@@ -7921,6 +8561,192 @@
         <w:right w:w="108" w:type="dxa"/>
       </w:tblCellMar>
     </w:tblPr>
+  </w:style>
+</w:styles>
+</file>
+
+<file path=word/stylesWithEffects.xml><?xml version="1.0" encoding="utf-8"?>
+<w:styles xmlns:wpc="http://schemas.microsoft.com/office/word/2010/wordprocessingCanvas" xmlns:mo="http://schemas.microsoft.com/office/mac/office/2008/main" xmlns:mc="http://schemas.openxmlformats.org/markup-compatibility/2006" xmlns:mv="urn:schemas-microsoft-com:mac:vml" xmlns:o="urn:schemas-microsoft-com:office:office" xmlns:r="http://schemas.openxmlformats.org/officeDocument/2006/relationships" xmlns:m="http://schemas.openxmlformats.org/officeDocument/2006/math" xmlns:v="urn:schemas-microsoft-com:vml" xmlns:wp14="http://schemas.microsoft.com/office/word/2010/wordprocessingDrawing" xmlns:wp="http://schemas.openxmlformats.org/drawingml/2006/wordprocessingDrawing" xmlns:w10="urn:schemas-microsoft-com:office:word" xmlns:w="http://schemas.openxmlformats.org/wordprocessingml/2006/main" xmlns:w14="http://schemas.microsoft.com/office/word/2010/wordml" xmlns:wpg="http://schemas.microsoft.com/office/word/2010/wordprocessingGroup" xmlns:wpi="http://schemas.microsoft.com/office/word/2010/wordprocessingInk" xmlns:wne="http://schemas.microsoft.com/office/word/2006/wordml" xmlns:wps="http://schemas.microsoft.com/office/word/2010/wordprocessingShape" mc:Ignorable="w14 wp14">
+  <w:docDefaults>
+    <w:rPrDefault>
+      <w:rPr>
+        <w:rFonts w:asciiTheme="minorHAnsi" w:eastAsiaTheme="minorEastAsia" w:hAnsiTheme="minorHAnsi" w:cstheme="minorBidi"/>
+        <w:sz w:val="24"/>
+        <w:szCs w:val="24"/>
+        <w:lang w:val="fr-FR" w:eastAsia="ja-JP" w:bidi="ar-SA"/>
+      </w:rPr>
+    </w:rPrDefault>
+    <w:pPrDefault/>
+  </w:docDefaults>
+  <w:latentStyles w:defLockedState="0" w:defUIPriority="99" w:defSemiHidden="1" w:defUnhideWhenUsed="1" w:defQFormat="0" w:count="276">
+    <w:lsdException w:name="Normal" w:semiHidden="0" w:uiPriority="0" w:unhideWhenUsed="0" w:qFormat="1"/>
+    <w:lsdException w:name="heading 1" w:semiHidden="0" w:uiPriority="9" w:unhideWhenUsed="0" w:qFormat="1"/>
+    <w:lsdException w:name="heading 2" w:uiPriority="9" w:qFormat="1"/>
+    <w:lsdException w:name="heading 3" w:uiPriority="9" w:qFormat="1"/>
+    <w:lsdException w:name="heading 4" w:uiPriority="9" w:qFormat="1"/>
+    <w:lsdException w:name="heading 5" w:uiPriority="9" w:qFormat="1"/>
+    <w:lsdException w:name="heading 6" w:uiPriority="9" w:qFormat="1"/>
+    <w:lsdException w:name="heading 7" w:uiPriority="9" w:qFormat="1"/>
+    <w:lsdException w:name="heading 8" w:uiPriority="9" w:qFormat="1"/>
+    <w:lsdException w:name="heading 9" w:uiPriority="9" w:qFormat="1"/>
+    <w:lsdException w:name="toc 1" w:uiPriority="39"/>
+    <w:lsdException w:name="toc 2" w:uiPriority="39"/>
+    <w:lsdException w:name="toc 3" w:uiPriority="39"/>
+    <w:lsdException w:name="toc 4" w:uiPriority="39"/>
+    <w:lsdException w:name="toc 5" w:uiPriority="39"/>
+    <w:lsdException w:name="toc 6" w:uiPriority="39"/>
+    <w:lsdException w:name="toc 7" w:uiPriority="39"/>
+    <w:lsdException w:name="toc 8" w:uiPriority="39"/>
+    <w:lsdException w:name="toc 9" w:uiPriority="39"/>
+    <w:lsdException w:name="caption" w:uiPriority="35" w:qFormat="1"/>
+    <w:lsdException w:name="Title" w:semiHidden="0" w:uiPriority="10" w:unhideWhenUsed="0" w:qFormat="1"/>
+    <w:lsdException w:name="Default Paragraph Font" w:uiPriority="1"/>
+    <w:lsdException w:name="Subtitle" w:semiHidden="0" w:uiPriority="11" w:unhideWhenUsed="0" w:qFormat="1"/>
+    <w:lsdException w:name="Strong" w:semiHidden="0" w:uiPriority="22" w:unhideWhenUsed="0" w:qFormat="1"/>
+    <w:lsdException w:name="Emphasis" w:semiHidden="0" w:uiPriority="20" w:unhideWhenUsed="0" w:qFormat="1"/>
+    <w:lsdException w:name="Table Grid" w:semiHidden="0" w:uiPriority="59" w:unhideWhenUsed="0"/>
+    <w:lsdException w:name="Placeholder Text" w:unhideWhenUsed="0"/>
+    <w:lsdException w:name="No Spacing" w:semiHidden="0" w:uiPriority="1" w:unhideWhenUsed="0" w:qFormat="1"/>
+    <w:lsdException w:name="Light Shading" w:semiHidden="0" w:uiPriority="60" w:unhideWhenUsed="0"/>
+    <w:lsdException w:name="Light List" w:semiHidden="0" w:uiPriority="61" w:unhideWhenUsed="0"/>
+    <w:lsdException w:name="Light Grid" w:semiHidden="0" w:uiPriority="62" w:unhideWhenUsed="0"/>
+    <w:lsdException w:name="Medium Shading 1" w:semiHidden="0" w:uiPriority="63" w:unhideWhenUsed="0"/>
+    <w:lsdException w:name="Medium Shading 2" w:semiHidden="0" w:uiPriority="64" w:unhideWhenUsed="0"/>
+    <w:lsdException w:name="Medium List 1" w:semiHidden="0" w:uiPriority="65" w:unhideWhenUsed="0"/>
+    <w:lsdException w:name="Medium List 2" w:semiHidden="0" w:uiPriority="66" w:unhideWhenUsed="0"/>
+    <w:lsdException w:name="Medium Grid 1" w:semiHidden="0" w:uiPriority="67" w:unhideWhenUsed="0"/>
+    <w:lsdException w:name="Medium Grid 2" w:semiHidden="0" w:uiPriority="68" w:unhideWhenUsed="0"/>
+    <w:lsdException w:name="Medium Grid 3" w:semiHidden="0" w:uiPriority="69" w:unhideWhenUsed="0"/>
+    <w:lsdException w:name="Dark List" w:semiHidden="0" w:uiPriority="70" w:unhideWhenUsed="0"/>
+    <w:lsdException w:name="Colorful Shading" w:semiHidden="0" w:uiPriority="71" w:unhideWhenUsed="0"/>
+    <w:lsdException w:name="Colorful List" w:semiHidden="0" w:uiPriority="72" w:unhideWhenUsed="0"/>
+    <w:lsdException w:name="Colorful Grid" w:semiHidden="0" w:uiPriority="73" w:unhideWhenUsed="0"/>
+    <w:lsdException w:name="Light Shading Accent 1" w:semiHidden="0" w:uiPriority="60" w:unhideWhenUsed="0"/>
+    <w:lsdException w:name="Light List Accent 1" w:semiHidden="0" w:uiPriority="61" w:unhideWhenUsed="0"/>
+    <w:lsdException w:name="Light Grid Accent 1" w:semiHidden="0" w:uiPriority="62" w:unhideWhenUsed="0"/>
+    <w:lsdException w:name="Medium Shading 1 Accent 1" w:semiHidden="0" w:uiPriority="63" w:unhideWhenUsed="0"/>
+    <w:lsdException w:name="Medium Shading 2 Accent 1" w:semiHidden="0" w:uiPriority="64" w:unhideWhenUsed="0"/>
+    <w:lsdException w:name="Medium List 1 Accent 1" w:semiHidden="0" w:uiPriority="65" w:unhideWhenUsed="0"/>
+    <w:lsdException w:name="Revision" w:unhideWhenUsed="0"/>
+    <w:lsdException w:name="List Paragraph" w:semiHidden="0" w:uiPriority="34" w:unhideWhenUsed="0" w:qFormat="1"/>
+    <w:lsdException w:name="Quote" w:semiHidden="0" w:uiPriority="29" w:unhideWhenUsed="0" w:qFormat="1"/>
+    <w:lsdException w:name="Intense Quote" w:semiHidden="0" w:uiPriority="30" w:unhideWhenUsed="0" w:qFormat="1"/>
+    <w:lsdException w:name="Medium List 2 Accent 1" w:semiHidden="0" w:uiPriority="66" w:unhideWhenUsed="0"/>
+    <w:lsdException w:name="Medium Grid 1 Accent 1" w:semiHidden="0" w:uiPriority="67" w:unhideWhenUsed="0"/>
+    <w:lsdException w:name="Medium Grid 2 Accent 1" w:semiHidden="0" w:uiPriority="68" w:unhideWhenUsed="0"/>
+    <w:lsdException w:name="Medium Grid 3 Accent 1" w:semiHidden="0" w:uiPriority="69" w:unhideWhenUsed="0"/>
+    <w:lsdException w:name="Dark List Accent 1" w:semiHidden="0" w:uiPriority="70" w:unhideWhenUsed="0"/>
+    <w:lsdException w:name="Colorful Shading Accent 1" w:semiHidden="0" w:uiPriority="71" w:unhideWhenUsed="0"/>
+    <w:lsdException w:name="Colorful List Accent 1" w:semiHidden="0" w:uiPriority="72" w:unhideWhenUsed="0"/>
+    <w:lsdException w:name="Colorful Grid Accent 1" w:semiHidden="0" w:uiPriority="73" w:unhideWhenUsed="0"/>
+    <w:lsdException w:name="Light Shading Accent 2" w:semiHidden="0" w:uiPriority="60" w:unhideWhenUsed="0"/>
+    <w:lsdException w:name="Light List Accent 2" w:semiHidden="0" w:uiPriority="61" w:unhideWhenUsed="0"/>
+    <w:lsdException w:name="Light Grid Accent 2" w:semiHidden="0" w:uiPriority="62" w:unhideWhenUsed="0"/>
+    <w:lsdException w:name="Medium Shading 1 Accent 2" w:semiHidden="0" w:uiPriority="63" w:unhideWhenUsed="0"/>
+    <w:lsdException w:name="Medium Shading 2 Accent 2" w:semiHidden="0" w:uiPriority="64" w:unhideWhenUsed="0"/>
+    <w:lsdException w:name="Medium List 1 Accent 2" w:semiHidden="0" w:uiPriority="65" w:unhideWhenUsed="0"/>
+    <w:lsdException w:name="Medium List 2 Accent 2" w:semiHidden="0" w:uiPriority="66" w:unhideWhenUsed="0"/>
+    <w:lsdException w:name="Medium Grid 1 Accent 2" w:semiHidden="0" w:uiPriority="67" w:unhideWhenUsed="0"/>
+    <w:lsdException w:name="Medium Grid 2 Accent 2" w:semiHidden="0" w:uiPriority="68" w:unhideWhenUsed="0"/>
+    <w:lsdException w:name="Medium Grid 3 Accent 2" w:semiHidden="0" w:uiPriority="69" w:unhideWhenUsed="0"/>
+    <w:lsdException w:name="Dark List Accent 2" w:semiHidden="0" w:uiPriority="70" w:unhideWhenUsed="0"/>
+    <w:lsdException w:name="Colorful Shading Accent 2" w:semiHidden="0" w:uiPriority="71" w:unhideWhenUsed="0"/>
+    <w:lsdException w:name="Colorful List Accent 2" w:semiHidden="0" w:uiPriority="72" w:unhideWhenUsed="0"/>
+    <w:lsdException w:name="Colorful Grid Accent 2" w:semiHidden="0" w:uiPriority="73" w:unhideWhenUsed="0"/>
+    <w:lsdException w:name="Light Shading Accent 3" w:semiHidden="0" w:uiPriority="60" w:unhideWhenUsed="0"/>
+    <w:lsdException w:name="Light List Accent 3" w:semiHidden="0" w:uiPriority="61" w:unhideWhenUsed="0"/>
+    <w:lsdException w:name="Light Grid Accent 3" w:semiHidden="0" w:uiPriority="62" w:unhideWhenUsed="0"/>
+    <w:lsdException w:name="Medium Shading 1 Accent 3" w:semiHidden="0" w:uiPriority="63" w:unhideWhenUsed="0"/>
+    <w:lsdException w:name="Medium Shading 2 Accent 3" w:semiHidden="0" w:uiPriority="64" w:unhideWhenUsed="0"/>
+    <w:lsdException w:name="Medium List 1 Accent 3" w:semiHidden="0" w:uiPriority="65" w:unhideWhenUsed="0"/>
+    <w:lsdException w:name="Medium List 2 Accent 3" w:semiHidden="0" w:uiPriority="66" w:unhideWhenUsed="0"/>
+    <w:lsdException w:name="Medium Grid 1 Accent 3" w:semiHidden="0" w:uiPriority="67" w:unhideWhenUsed="0"/>
+    <w:lsdException w:name="Medium Grid 2 Accent 3" w:semiHidden="0" w:uiPriority="68" w:unhideWhenUsed="0"/>
+    <w:lsdException w:name="Medium Grid 3 Accent 3" w:semiHidden="0" w:uiPriority="69" w:unhideWhenUsed="0"/>
+    <w:lsdException w:name="Dark List Accent 3" w:semiHidden="0" w:uiPriority="70" w:unhideWhenUsed="0"/>
+    <w:lsdException w:name="Colorful Shading Accent 3" w:semiHidden="0" w:uiPriority="71" w:unhideWhenUsed="0"/>
+    <w:lsdException w:name="Colorful List Accent 3" w:semiHidden="0" w:uiPriority="72" w:unhideWhenUsed="0"/>
+    <w:lsdException w:name="Colorful Grid Accent 3" w:semiHidden="0" w:uiPriority="73" w:unhideWhenUsed="0"/>
+    <w:lsdException w:name="Light Shading Accent 4" w:semiHidden="0" w:uiPriority="60" w:unhideWhenUsed="0"/>
+    <w:lsdException w:name="Light List Accent 4" w:semiHidden="0" w:uiPriority="61" w:unhideWhenUsed="0"/>
+    <w:lsdException w:name="Light Grid Accent 4" w:semiHidden="0" w:uiPriority="62" w:unhideWhenUsed="0"/>
+    <w:lsdException w:name="Medium Shading 1 Accent 4" w:semiHidden="0" w:uiPriority="63" w:unhideWhenUsed="0"/>
+    <w:lsdException w:name="Medium Shading 2 Accent 4" w:semiHidden="0" w:uiPriority="64" w:unhideWhenUsed="0"/>
+    <w:lsdException w:name="Medium List 1 Accent 4" w:semiHidden="0" w:uiPriority="65" w:unhideWhenUsed="0"/>
+    <w:lsdException w:name="Medium List 2 Accent 4" w:semiHidden="0" w:uiPriority="66" w:unhideWhenUsed="0"/>
+    <w:lsdException w:name="Medium Grid 1 Accent 4" w:semiHidden="0" w:uiPriority="67" w:unhideWhenUsed="0"/>
+    <w:lsdException w:name="Medium Grid 2 Accent 4" w:semiHidden="0" w:uiPriority="68" w:unhideWhenUsed="0"/>
+    <w:lsdException w:name="Medium Grid 3 Accent 4" w:semiHidden="0" w:uiPriority="69" w:unhideWhenUsed="0"/>
+    <w:lsdException w:name="Dark List Accent 4" w:semiHidden="0" w:uiPriority="70" w:unhideWhenUsed="0"/>
+    <w:lsdException w:name="Colorful Shading Accent 4" w:semiHidden="0" w:uiPriority="71" w:unhideWhenUsed="0"/>
+    <w:lsdException w:name="Colorful List Accent 4" w:semiHidden="0" w:uiPriority="72" w:unhideWhenUsed="0"/>
+    <w:lsdException w:name="Colorful Grid Accent 4" w:semiHidden="0" w:uiPriority="73" w:unhideWhenUsed="0"/>
+    <w:lsdException w:name="Light Shading Accent 5" w:semiHidden="0" w:uiPriority="60" w:unhideWhenUsed="0"/>
+    <w:lsdException w:name="Light List Accent 5" w:semiHidden="0" w:uiPriority="61" w:unhideWhenUsed="0"/>
+    <w:lsdException w:name="Light Grid Accent 5" w:semiHidden="0" w:uiPriority="62" w:unhideWhenUsed="0"/>
+    <w:lsdException w:name="Medium Shading 1 Accent 5" w:semiHidden="0" w:uiPriority="63" w:unhideWhenUsed="0"/>
+    <w:lsdException w:name="Medium Shading 2 Accent 5" w:semiHidden="0" w:uiPriority="64" w:unhideWhenUsed="0"/>
+    <w:lsdException w:name="Medium List 1 Accent 5" w:semiHidden="0" w:uiPriority="65" w:unhideWhenUsed="0"/>
+    <w:lsdException w:name="Medium List 2 Accent 5" w:semiHidden="0" w:uiPriority="66" w:unhideWhenUsed="0"/>
+    <w:lsdException w:name="Medium Grid 1 Accent 5" w:semiHidden="0" w:uiPriority="67" w:unhideWhenUsed="0"/>
+    <w:lsdException w:name="Medium Grid 2 Accent 5" w:semiHidden="0" w:uiPriority="68" w:unhideWhenUsed="0"/>
+    <w:lsdException w:name="Medium Grid 3 Accent 5" w:semiHidden="0" w:uiPriority="69" w:unhideWhenUsed="0"/>
+    <w:lsdException w:name="Dark List Accent 5" w:semiHidden="0" w:uiPriority="70" w:unhideWhenUsed="0"/>
+    <w:lsdException w:name="Colorful Shading Accent 5" w:semiHidden="0" w:uiPriority="71" w:unhideWhenUsed="0"/>
+    <w:lsdException w:name="Colorful List Accent 5" w:semiHidden="0" w:uiPriority="72" w:unhideWhenUsed="0"/>
+    <w:lsdException w:name="Colorful Grid Accent 5" w:semiHidden="0" w:uiPriority="73" w:unhideWhenUsed="0"/>
+    <w:lsdException w:name="Light Shading Accent 6" w:semiHidden="0" w:uiPriority="60" w:unhideWhenUsed="0"/>
+    <w:lsdException w:name="Light List Accent 6" w:semiHidden="0" w:uiPriority="61" w:unhideWhenUsed="0"/>
+    <w:lsdException w:name="Light Grid Accent 6" w:semiHidden="0" w:uiPriority="62" w:unhideWhenUsed="0"/>
+    <w:lsdException w:name="Medium Shading 1 Accent 6" w:semiHidden="0" w:uiPriority="63" w:unhideWhenUsed="0"/>
+    <w:lsdException w:name="Medium Shading 2 Accent 6" w:semiHidden="0" w:uiPriority="64" w:unhideWhenUsed="0"/>
+    <w:lsdException w:name="Medium List 1 Accent 6" w:semiHidden="0" w:uiPriority="65" w:unhideWhenUsed="0"/>
+    <w:lsdException w:name="Medium List 2 Accent 6" w:semiHidden="0" w:uiPriority="66" w:unhideWhenUsed="0"/>
+    <w:lsdException w:name="Medium Grid 1 Accent 6" w:semiHidden="0" w:uiPriority="67" w:unhideWhenUsed="0"/>
+    <w:lsdException w:name="Medium Grid 2 Accent 6" w:semiHidden="0" w:uiPriority="68" w:unhideWhenUsed="0"/>
+    <w:lsdException w:name="Medium Grid 3 Accent 6" w:semiHidden="0" w:uiPriority="69" w:unhideWhenUsed="0"/>
+    <w:lsdException w:name="Dark List Accent 6" w:semiHidden="0" w:uiPriority="70" w:unhideWhenUsed="0"/>
+    <w:lsdException w:name="Colorful Shading Accent 6" w:semiHidden="0" w:uiPriority="71" w:unhideWhenUsed="0"/>
+    <w:lsdException w:name="Colorful List Accent 6" w:semiHidden="0" w:uiPriority="72" w:unhideWhenUsed="0"/>
+    <w:lsdException w:name="Colorful Grid Accent 6" w:semiHidden="0" w:uiPriority="73" w:unhideWhenUsed="0"/>
+    <w:lsdException w:name="Subtle Emphasis" w:semiHidden="0" w:uiPriority="19" w:unhideWhenUsed="0" w:qFormat="1"/>
+    <w:lsdException w:name="Intense Emphasis" w:semiHidden="0" w:uiPriority="21" w:unhideWhenUsed="0" w:qFormat="1"/>
+    <w:lsdException w:name="Subtle Reference" w:semiHidden="0" w:uiPriority="31" w:unhideWhenUsed="0" w:qFormat="1"/>
+    <w:lsdException w:name="Intense Reference" w:semiHidden="0" w:uiPriority="32" w:unhideWhenUsed="0" w:qFormat="1"/>
+    <w:lsdException w:name="Book Title" w:semiHidden="0" w:uiPriority="33" w:unhideWhenUsed="0" w:qFormat="1"/>
+    <w:lsdException w:name="Bibliography" w:uiPriority="37"/>
+    <w:lsdException w:name="TOC Heading" w:uiPriority="39" w:qFormat="1"/>
+  </w:latentStyles>
+  <w:style w:type="paragraph" w:default="1" w:styleId="Normal">
+    <w:name w:val="Normal"/>
+    <w:qFormat/>
+  </w:style>
+  <w:style w:type="character" w:default="1" w:styleId="Policepardfaut">
+    <w:name w:val="Default Paragraph Font"/>
+    <w:uiPriority w:val="1"/>
+    <w:semiHidden/>
+    <w:unhideWhenUsed/>
+  </w:style>
+  <w:style w:type="table" w:default="1" w:styleId="TableauNormal">
+    <w:name w:val="Normal Table"/>
+    <w:uiPriority w:val="99"/>
+    <w:semiHidden/>
+    <w:unhideWhenUsed/>
+    <w:tblPr>
+      <w:tblInd w:w="0" w:type="dxa"/>
+      <w:tblCellMar>
+        <w:top w:w="0" w:type="dxa"/>
+        <w:left w:w="108" w:type="dxa"/>
+        <w:bottom w:w="0" w:type="dxa"/>
+        <w:right w:w="108" w:type="dxa"/>
+      </w:tblCellMar>
+    </w:tblPr>
+  </w:style>
+  <w:style w:type="numbering" w:default="1" w:styleId="Aucuneliste">
+    <w:name w:val="No List"/>
+    <w:uiPriority w:val="99"/>
+    <w:semiHidden/>
+    <w:unhideWhenUsed/>
   </w:style>
 </w:styles>
 </file>
@@ -8191,7 +9017,7 @@
 </file>
 
 <file path=customXml/itemProps1.xml><?xml version="1.0" encoding="utf-8"?>
-<ds:datastoreItem xmlns:ds="http://schemas.openxmlformats.org/officeDocument/2006/customXml" ds:itemID="{871D58D1-A6A4-4E5E-AB8F-E59D98B038C9}">
+<ds:datastoreItem xmlns:ds="http://schemas.openxmlformats.org/officeDocument/2006/customXml" ds:itemID="{77A66CC8-1CAC-BB42-A272-784DF288A553}">
   <ds:schemaRefs>
     <ds:schemaRef ds:uri="http://schemas.openxmlformats.org/officeDocument/2006/bibliography"/>
   </ds:schemaRefs>

</xml_diff>